<commit_message>
[SUP 47] Added to project management review
Added a section on what we could have done better, and wrote up the conclusions after we lost contact with Luke for a few weeks.
</commit_message>
<xml_diff>
--- a/Documentation/Supporting Evidence.docx
+++ b/Documentation/Supporting Evidence.docx
@@ -328,6 +328,47 @@
           <w:lang w:val="en-US"/>
         </w:rPr>
       </w:pPr>
+      <w:r>
+        <w:rPr>
+          <w:lang w:val="en-US"/>
+        </w:rPr>
+        <w:t xml:space="preserve">Generally, the project was well managed, but there are some areas we would aim to improve upon if we were to redo this project. The biggest issue was breaking down tasks into cards for areas the Scrum Master </w:t>
+      </w:r>
+      <w:proofErr w:type="gramStart"/>
+      <w:r>
+        <w:rPr>
+          <w:lang w:val="en-US"/>
+        </w:rPr>
+        <w:t>didn’t</w:t>
+      </w:r>
+      <w:proofErr w:type="gramEnd"/>
+      <w:r>
+        <w:rPr>
+          <w:lang w:val="en-US"/>
+        </w:rPr>
+        <w:t xml:space="preserve"> have a good understanding of, such as web development. These areas were generally left as quite vague tasks (such as ‘Make Player 2 Drop Items’) which weren’t small or specific enough to be done in a day, or even in a single sprint. When these tasks were added to the Project Backlog at the task, the plan was to narrow them down and add specifics during backlog refinement, but this was often neglected. </w:t>
+      </w:r>
+      <w:proofErr w:type="gramStart"/>
+      <w:r>
+        <w:rPr>
+          <w:lang w:val="en-US"/>
+        </w:rPr>
+        <w:t>As a consequence</w:t>
+      </w:r>
+      <w:proofErr w:type="gramEnd"/>
+      <w:r>
+        <w:rPr>
+          <w:lang w:val="en-US"/>
+        </w:rPr>
+        <w:t xml:space="preserve">, it was harder for the team member assigned to these tasks to keep track of what work needed to be done. With hindsight, this issue could have been avoided had we scheduled meetings between the technical leads and the scrum master to properly discuss what each task would entail and update cards accordingly. </w:t>
+      </w:r>
+    </w:p>
+    <w:p>
+      <w:pPr>
+        <w:rPr>
+          <w:lang w:val="en-US"/>
+        </w:rPr>
+      </w:pPr>
     </w:p>
     <w:p>
       <w:pPr>
@@ -353,19 +394,7 @@
         <w:rPr>
           <w:lang w:val="en-US"/>
         </w:rPr>
-        <w:t xml:space="preserve">This </w:t>
-      </w:r>
-      <w:r>
-        <w:rPr>
-          <w:lang w:val="en-US"/>
-        </w:rPr>
-        <w:t>section</w:t>
-      </w:r>
-      <w:r>
-        <w:rPr>
-          <w:lang w:val="en-US"/>
-        </w:rPr>
-        <w:t xml:space="preserve"> contains all the key agile artifacts produced to demonstrate our </w:t>
+        <w:t xml:space="preserve">This section contains all the key agile artifacts produced to demonstrate our </w:t>
       </w:r>
       <w:proofErr w:type="gramStart"/>
       <w:r>
@@ -1042,6 +1071,7 @@
                 <w:szCs w:val="32"/>
                 <w:lang w:eastAsia="en-GB"/>
               </w:rPr>
+              <w:lastRenderedPageBreak/>
               <w:t>Features</w:t>
             </w:r>
           </w:p>
@@ -1998,23 +2028,7 @@
           <w:color w:val="000000"/>
           <w:lang w:eastAsia="en-GB"/>
         </w:rPr>
-        <w:t xml:space="preserve">Each list has a card which gives an overview of what that scrum item is and how to use it, so we can </w:t>
-      </w:r>
-      <w:r>
-        <w:rPr>
-          <w:rFonts w:eastAsia="Times New Roman" w:cstheme="minorHAnsi"/>
-          <w:color w:val="000000"/>
-          <w:lang w:eastAsia="en-GB"/>
-        </w:rPr>
-        <w:t>refer</w:t>
-      </w:r>
-      <w:r>
-        <w:rPr>
-          <w:rFonts w:eastAsia="Times New Roman" w:cstheme="minorHAnsi"/>
-          <w:color w:val="000000"/>
-          <w:lang w:eastAsia="en-GB"/>
-        </w:rPr>
-        <w:t xml:space="preserve"> to them as needed throughout the project to refresh our memories. </w:t>
+        <w:t>Each list has a card which gives an overview of what that scrum item is and how to use it, so we can refer to them as needed throughout the project to refresh our memories. </w:t>
       </w:r>
     </w:p>
     <w:p>
@@ -2181,6 +2195,7 @@
           <w:color w:val="000000"/>
           <w:lang w:eastAsia="en-GB"/>
         </w:rPr>
+        <w:lastRenderedPageBreak/>
         <w:t xml:space="preserve">Backlog Refinement </w:t>
       </w:r>
       <w:r>
@@ -2462,7 +2477,6 @@
         <w:rPr>
           <w:lang w:val="en-US"/>
         </w:rPr>
-        <w:lastRenderedPageBreak/>
         <w:t xml:space="preserve">We document our meetings on </w:t>
       </w:r>
       <w:proofErr w:type="spellStart"/>
@@ -2598,21 +2612,45 @@
         <w:rPr>
           <w:lang w:val="en-US"/>
         </w:rPr>
-        <w:t xml:space="preserve">As time went on, our client stopped responding to weekly updates. There was a period of 2 weeks where we heard nothing, despite repeatedly reaching out. To try and solve this, our Product Owner sent an email to our Clients email in hopes of reminding him to stay in </w:t>
+        <w:t>As time went on, our client stopped responding to weekly updates. There was a period of 2 weeks where we heard nothing, despite repeatedly reaching out</w:t>
+      </w:r>
+      <w:r>
+        <w:rPr>
+          <w:lang w:val="en-US"/>
+        </w:rPr>
+        <w:t xml:space="preserve"> via email and Slack</w:t>
+      </w:r>
+      <w:r>
+        <w:rPr>
+          <w:lang w:val="en-US"/>
+        </w:rPr>
+        <w:t xml:space="preserve">. To </w:t>
+      </w:r>
+      <w:r>
+        <w:rPr>
+          <w:lang w:val="en-US"/>
+        </w:rPr>
+        <w:t xml:space="preserve">solve this, our Product Owner secured our clients phone number, </w:t>
+      </w:r>
+      <w:r>
+        <w:rPr>
+          <w:lang w:val="en-US"/>
+        </w:rPr>
+        <w:t xml:space="preserve">which the Client said was more likely to check on a regular basis. Going forward, we maintained use of Slack for long-form updates and </w:t>
       </w:r>
       <w:proofErr w:type="gramStart"/>
       <w:r>
         <w:rPr>
           <w:lang w:val="en-US"/>
         </w:rPr>
-        <w:t>contact, and</w:t>
+        <w:t>information, but</w:t>
       </w:r>
       <w:proofErr w:type="gramEnd"/>
       <w:r>
         <w:rPr>
           <w:lang w:val="en-US"/>
         </w:rPr>
-        <w:t xml:space="preserve"> asked our Module leader what to do. </w:t>
+        <w:t xml:space="preserve"> sent text messages for important information such as confirmation of meetings or any issues in development. </w:t>
       </w:r>
     </w:p>
     <w:p>
@@ -2683,6 +2721,7 @@
         <w:rPr>
           <w:lang w:val="en-US"/>
         </w:rPr>
+        <w:lastRenderedPageBreak/>
         <w:t xml:space="preserve">// everyone should write up any of the issues they found in the given table </w:t>
       </w:r>
     </w:p>

</xml_diff>

<commit_message>
[SUP 46] Made blank powerpoint
Made the powerpoint for everyone to add to for team presentation
Filled with rough slides based off of spec and dans recommendations
</commit_message>
<xml_diff>
--- a/Documentation/Supporting Evidence.docx
+++ b/Documentation/Supporting Evidence.docx
@@ -328,47 +328,6 @@
           <w:lang w:val="en-US"/>
         </w:rPr>
       </w:pPr>
-      <w:r>
-        <w:rPr>
-          <w:lang w:val="en-US"/>
-        </w:rPr>
-        <w:t xml:space="preserve">Generally, the project was well managed, but there are some areas we would aim to improve upon if we were to redo this project. The biggest issue was breaking down tasks into cards for areas the Scrum Master </w:t>
-      </w:r>
-      <w:proofErr w:type="gramStart"/>
-      <w:r>
-        <w:rPr>
-          <w:lang w:val="en-US"/>
-        </w:rPr>
-        <w:t>didn’t</w:t>
-      </w:r>
-      <w:proofErr w:type="gramEnd"/>
-      <w:r>
-        <w:rPr>
-          <w:lang w:val="en-US"/>
-        </w:rPr>
-        <w:t xml:space="preserve"> have a good understanding of, such as web development. These areas were generally left as quite vague tasks (such as ‘Make Player 2 Drop Items’) which weren’t small or specific enough to be done in a day, or even in a single sprint. When these tasks were added to the Project Backlog at the task, the plan was to narrow them down and add specifics during backlog refinement, but this was often neglected. </w:t>
-      </w:r>
-      <w:proofErr w:type="gramStart"/>
-      <w:r>
-        <w:rPr>
-          <w:lang w:val="en-US"/>
-        </w:rPr>
-        <w:t>As a consequence</w:t>
-      </w:r>
-      <w:proofErr w:type="gramEnd"/>
-      <w:r>
-        <w:rPr>
-          <w:lang w:val="en-US"/>
-        </w:rPr>
-        <w:t xml:space="preserve">, it was harder for the team member assigned to these tasks to keep track of what work needed to be done. With hindsight, this issue could have been avoided had we scheduled meetings between the technical leads and the scrum master to properly discuss what each task would entail and update cards accordingly. </w:t>
-      </w:r>
-    </w:p>
-    <w:p>
-      <w:pPr>
-        <w:rPr>
-          <w:lang w:val="en-US"/>
-        </w:rPr>
-      </w:pPr>
     </w:p>
     <w:p>
       <w:pPr>
@@ -394,7 +353,19 @@
         <w:rPr>
           <w:lang w:val="en-US"/>
         </w:rPr>
-        <w:t xml:space="preserve">This section contains all the key agile artifacts produced to demonstrate our </w:t>
+        <w:t xml:space="preserve">This </w:t>
+      </w:r>
+      <w:r>
+        <w:rPr>
+          <w:lang w:val="en-US"/>
+        </w:rPr>
+        <w:t>section</w:t>
+      </w:r>
+      <w:r>
+        <w:rPr>
+          <w:lang w:val="en-US"/>
+        </w:rPr>
+        <w:t xml:space="preserve"> contains all the key agile artifacts produced to demonstrate our </w:t>
       </w:r>
       <w:proofErr w:type="gramStart"/>
       <w:r>
@@ -1071,7 +1042,6 @@
                 <w:szCs w:val="32"/>
                 <w:lang w:eastAsia="en-GB"/>
               </w:rPr>
-              <w:lastRenderedPageBreak/>
               <w:t>Features</w:t>
             </w:r>
           </w:p>
@@ -2028,7 +1998,23 @@
           <w:color w:val="000000"/>
           <w:lang w:eastAsia="en-GB"/>
         </w:rPr>
-        <w:t>Each list has a card which gives an overview of what that scrum item is and how to use it, so we can refer to them as needed throughout the project to refresh our memories. </w:t>
+        <w:t xml:space="preserve">Each list has a card which gives an overview of what that scrum item is and how to use it, so we can </w:t>
+      </w:r>
+      <w:r>
+        <w:rPr>
+          <w:rFonts w:eastAsia="Times New Roman" w:cstheme="minorHAnsi"/>
+          <w:color w:val="000000"/>
+          <w:lang w:eastAsia="en-GB"/>
+        </w:rPr>
+        <w:t>refer</w:t>
+      </w:r>
+      <w:r>
+        <w:rPr>
+          <w:rFonts w:eastAsia="Times New Roman" w:cstheme="minorHAnsi"/>
+          <w:color w:val="000000"/>
+          <w:lang w:eastAsia="en-GB"/>
+        </w:rPr>
+        <w:t xml:space="preserve"> to them as needed throughout the project to refresh our memories. </w:t>
       </w:r>
     </w:p>
     <w:p>
@@ -2195,7 +2181,6 @@
           <w:color w:val="000000"/>
           <w:lang w:eastAsia="en-GB"/>
         </w:rPr>
-        <w:lastRenderedPageBreak/>
         <w:t xml:space="preserve">Backlog Refinement </w:t>
       </w:r>
       <w:r>
@@ -2477,6 +2462,7 @@
         <w:rPr>
           <w:lang w:val="en-US"/>
         </w:rPr>
+        <w:lastRenderedPageBreak/>
         <w:t xml:space="preserve">We document our meetings on </w:t>
       </w:r>
       <w:proofErr w:type="spellStart"/>
@@ -2612,45 +2598,21 @@
         <w:rPr>
           <w:lang w:val="en-US"/>
         </w:rPr>
-        <w:t>As time went on, our client stopped responding to weekly updates. There was a period of 2 weeks where we heard nothing, despite repeatedly reaching out</w:t>
-      </w:r>
-      <w:r>
-        <w:rPr>
-          <w:lang w:val="en-US"/>
-        </w:rPr>
-        <w:t xml:space="preserve"> via email and Slack</w:t>
-      </w:r>
-      <w:r>
-        <w:rPr>
-          <w:lang w:val="en-US"/>
-        </w:rPr>
-        <w:t xml:space="preserve">. To </w:t>
-      </w:r>
-      <w:r>
-        <w:rPr>
-          <w:lang w:val="en-US"/>
-        </w:rPr>
-        <w:t xml:space="preserve">solve this, our Product Owner secured our clients phone number, </w:t>
-      </w:r>
-      <w:r>
-        <w:rPr>
-          <w:lang w:val="en-US"/>
-        </w:rPr>
-        <w:t xml:space="preserve">which the Client said was more likely to check on a regular basis. Going forward, we maintained use of Slack for long-form updates and </w:t>
+        <w:t xml:space="preserve">As time went on, our client stopped responding to weekly updates. There was a period of 2 weeks where we heard nothing, despite repeatedly reaching out. To try and solve this, our Product Owner sent an email to our Clients email in hopes of reminding him to stay in </w:t>
       </w:r>
       <w:proofErr w:type="gramStart"/>
       <w:r>
         <w:rPr>
           <w:lang w:val="en-US"/>
         </w:rPr>
-        <w:t>information, but</w:t>
+        <w:t>contact, and</w:t>
       </w:r>
       <w:proofErr w:type="gramEnd"/>
       <w:r>
         <w:rPr>
           <w:lang w:val="en-US"/>
         </w:rPr>
-        <w:t xml:space="preserve"> sent text messages for important information such as confirmation of meetings or any issues in development. </w:t>
+        <w:t xml:space="preserve"> asked our Module leader what to do. </w:t>
       </w:r>
     </w:p>
     <w:p>
@@ -2721,7 +2683,6 @@
         <w:rPr>
           <w:lang w:val="en-US"/>
         </w:rPr>
-        <w:lastRenderedPageBreak/>
         <w:t xml:space="preserve">// everyone should write up any of the issues they found in the given table </w:t>
       </w:r>
     </w:p>

</xml_diff>